<commit_message>
changed fixed top navbar to sticky-top and fixed cards footer
</commit_message>
<xml_diff>
--- a/Documentation.docx
+++ b/Documentation.docx
@@ -73,6 +73,51 @@
         </w:rPr>
         <w:t>Aplicatia a fost create pentru a permite utilizatorilor logati sa-si aleaga si rezerveze o masina oricand si oriunde, avand ca restrictie doar accesul la internet.</w:t>
       </w:r>
+    </w:p>
+    <w:p>
+      <w:pPr>
+        <w:rPr>
+          <w:rFonts w:ascii="Times New Roman" w:hAnsi="Times New Roman" w:cs="Times New Roman"/>
+          <w:b/>
+          <w:bCs/>
+          <w:sz w:val="28"/>
+          <w:szCs w:val="28"/>
+        </w:rPr>
+      </w:pPr>
+      <w:r>
+        <w:rPr>
+          <w:rFonts w:ascii="Times New Roman" w:hAnsi="Times New Roman" w:cs="Times New Roman"/>
+          <w:b/>
+          <w:bCs/>
+          <w:sz w:val="28"/>
+          <w:szCs w:val="28"/>
+        </w:rPr>
+        <w:t>Code link:</w:t>
+      </w:r>
+    </w:p>
+    <w:p>
+      <w:pPr>
+        <w:rPr>
+          <w:rFonts w:ascii="Times New Roman" w:hAnsi="Times New Roman" w:cs="Times New Roman"/>
+          <w:b/>
+          <w:bCs/>
+          <w:sz w:val="28"/>
+          <w:szCs w:val="28"/>
+        </w:rPr>
+      </w:pPr>
+      <w:hyperlink r:id="rId5" w:history="1">
+        <w:r>
+          <w:rPr>
+            <w:rStyle w:val="Hyperlink"/>
+            <w:rFonts w:ascii="Times New Roman" w:hAnsi="Times New Roman" w:cs="Times New Roman"/>
+            <w:b/>
+            <w:bCs/>
+            <w:sz w:val="28"/>
+            <w:szCs w:val="28"/>
+          </w:rPr>
+          <w:t>https://github.com/OutofSkills/CarRental---Web-APP</w:t>
+        </w:r>
+      </w:hyperlink>
     </w:p>
     <w:p>
       <w:pPr>
@@ -285,15 +330,7 @@
           <w:sz w:val="28"/>
           <w:szCs w:val="28"/>
         </w:rPr>
-        <w:t>Functionalitatea este disponibila fara a avea un cont personal.</w:t>
-      </w:r>
-      <w:r>
-        <w:rPr>
-          <w:rFonts w:ascii="Times New Roman" w:hAnsi="Times New Roman" w:cs="Times New Roman"/>
-          <w:sz w:val="28"/>
-          <w:szCs w:val="28"/>
-        </w:rPr>
-        <w:t xml:space="preserve"> Aceasta permite utilizatorului vizualizarea unei liste de masini disponibile dintr-o anumita categorie. Masinile au atasate cate un buton de detalii si rezervare.</w:t>
+        <w:t>Functionalitatea este disponibila fara a avea un cont personal. Aceasta permite utilizatorului vizualizarea unei liste de masini disponibile dintr-o anumita categorie. Masinile au atasate cate un buton de detalii si rezervare.</w:t>
       </w:r>
     </w:p>
     <w:p>
@@ -337,6 +374,7 @@
           <w:sz w:val="28"/>
           <w:szCs w:val="28"/>
         </w:rPr>
+        <w:lastRenderedPageBreak/>
         <w:t xml:space="preserve">Functionalitatea este disponibila fara a avea un cont personal. </w:t>
       </w:r>
       <w:r>
@@ -389,7 +427,6 @@
           <w:sz w:val="28"/>
           <w:szCs w:val="28"/>
         </w:rPr>
-        <w:lastRenderedPageBreak/>
         <w:t>Tipul masinii (ex. SUV, Sedan, Coupe…)</w:t>
       </w:r>
     </w:p>
@@ -530,15 +567,7 @@
           <w:sz w:val="28"/>
           <w:szCs w:val="28"/>
         </w:rPr>
-        <w:t>Functionalitate disponibila doar utilizatorilor logati.</w:t>
-      </w:r>
-      <w:r>
-        <w:rPr>
-          <w:rFonts w:ascii="Times New Roman" w:hAnsi="Times New Roman" w:cs="Times New Roman"/>
-          <w:sz w:val="28"/>
-          <w:szCs w:val="28"/>
-        </w:rPr>
-        <w:t xml:space="preserve"> Odata creat, utilizatorul poate sa-si adauge informatii personale pe pagina de profil, cum ar fi:</w:t>
+        <w:t>Functionalitate disponibila doar utilizatorilor logati. Odata creat, utilizatorul poate sa-si adauge informatii personale pe pagina de profil, cum ar fi:</w:t>
       </w:r>
     </w:p>
     <w:p>
@@ -678,15 +707,7 @@
           <w:sz w:val="28"/>
           <w:szCs w:val="28"/>
         </w:rPr>
-        <w:t>Functionalitate disponibila doar utilizatorilor logati.</w:t>
-      </w:r>
-      <w:r>
-        <w:rPr>
-          <w:rFonts w:ascii="Times New Roman" w:hAnsi="Times New Roman" w:cs="Times New Roman"/>
-          <w:sz w:val="28"/>
-          <w:szCs w:val="28"/>
-        </w:rPr>
-        <w:t xml:space="preserve"> Utilizatorul poate rezerva o masina din lista de masini facand click pe butonul ‘Book now’ unde este nevoi sa specific data de inceput a rezervarii, cat va dura rezervarea si codul de reducere(optional).</w:t>
+        <w:t>Functionalitate disponibila doar utilizatorilor logati. Utilizatorul poate rezerva o masina din lista de masini facand click pe butonul ‘Book now’ unde este nevoi sa specific data de inceput a rezervarii, cat va dura rezervarea si codul de reducere(optional).</w:t>
       </w:r>
     </w:p>
     <w:p>
@@ -732,15 +753,7 @@
           <w:sz w:val="28"/>
           <w:szCs w:val="28"/>
         </w:rPr>
-        <w:t>Functionalitate disponibila doar utilizatorilor logati.</w:t>
-      </w:r>
-      <w:r>
-        <w:rPr>
-          <w:rFonts w:ascii="Times New Roman" w:hAnsi="Times New Roman" w:cs="Times New Roman"/>
-          <w:sz w:val="28"/>
-          <w:szCs w:val="28"/>
-        </w:rPr>
-        <w:t xml:space="preserve"> Fiecare utilizator are o pagina cu toate rezervarile facute(curente si/sau expirate). Pe pagina data utilizatorul poate modifica/sterge/anula detaliile rezervarilor curente.</w:t>
+        <w:t>Functionalitate disponibila doar utilizatorilor logati. Fiecare utilizator are o pagina cu toate rezervarile facute(curente si/sau expirate). Pe pagina data utilizatorul poate modifica/sterge/anula detaliile rezervarilor curente.</w:t>
       </w:r>
     </w:p>
     <w:p>
@@ -786,15 +799,7 @@
           <w:sz w:val="28"/>
           <w:szCs w:val="28"/>
         </w:rPr>
-        <w:t>Functionalitate disponibila doar utilizatorilor logati.</w:t>
-      </w:r>
-      <w:r>
-        <w:rPr>
-          <w:rFonts w:ascii="Times New Roman" w:hAnsi="Times New Roman" w:cs="Times New Roman"/>
-          <w:sz w:val="28"/>
-          <w:szCs w:val="28"/>
-        </w:rPr>
-        <w:t xml:space="preserve"> Aceasta functionalitate este disponibila facand click pe butonul de anulare atasat fiecare rezervari in pagina de rezervari al fiecarui utilizator.</w:t>
+        <w:t>Functionalitate disponibila doar utilizatorilor logati. Aceasta functionalitate este disponibila facand click pe butonul de anulare atasat fiecare rezervari in pagina de rezervari al fiecarui utilizator.</w:t>
       </w:r>
     </w:p>
     <w:p>
@@ -850,23 +855,8 @@
           <w:sz w:val="28"/>
           <w:szCs w:val="28"/>
         </w:rPr>
-        <w:t>Functionalitate disponibila doar utilizatorilor logati.</w:t>
-      </w:r>
-      <w:r>
-        <w:rPr>
-          <w:rFonts w:ascii="Times New Roman" w:hAnsi="Times New Roman" w:cs="Times New Roman"/>
-          <w:sz w:val="28"/>
-          <w:szCs w:val="28"/>
-        </w:rPr>
-        <w:t xml:space="preserve"> Modificarea se face accesand butonul “modify” </w:t>
-      </w:r>
-      <w:r>
-        <w:rPr>
-          <w:rFonts w:ascii="Times New Roman" w:hAnsi="Times New Roman" w:cs="Times New Roman"/>
-          <w:sz w:val="28"/>
-          <w:szCs w:val="28"/>
-        </w:rPr>
-        <w:t>atasat fiecare rezervari in pagina de rezervari al fiecarui utilizator.</w:t>
+        <w:lastRenderedPageBreak/>
+        <w:t>Functionalitate disponibila doar utilizatorilor logati. Modificarea se face accesand butonul “modify” atasat fiecare rezervari in pagina de rezervari al fiecarui utilizator.</w:t>
       </w:r>
     </w:p>
     <w:p>
@@ -890,7 +880,79 @@
           <w:sz w:val="28"/>
           <w:szCs w:val="28"/>
         </w:rPr>
-        <w:t xml:space="preserve"> Vizualizarea masinilor disponibile dintr-o locatie din pagina Locations</w:t>
+        <w:t xml:space="preserve"> Black List</w:t>
+      </w:r>
+    </w:p>
+    <w:p>
+      <w:pPr>
+        <w:pStyle w:val="Listparagraf"/>
+        <w:numPr>
+          <w:ilvl w:val="0"/>
+          <w:numId w:val="3"/>
+        </w:numPr>
+        <w:rPr>
+          <w:rFonts w:ascii="Times New Roman" w:hAnsi="Times New Roman" w:cs="Times New Roman"/>
+          <w:sz w:val="28"/>
+          <w:szCs w:val="28"/>
+        </w:rPr>
+      </w:pPr>
+      <w:r>
+        <w:rPr>
+          <w:rFonts w:ascii="Times New Roman" w:hAnsi="Times New Roman" w:cs="Times New Roman"/>
+          <w:b/>
+          <w:bCs/>
+          <w:sz w:val="28"/>
+          <w:szCs w:val="28"/>
+        </w:rPr>
+        <w:t xml:space="preserve"> Add car</w:t>
+      </w:r>
+    </w:p>
+    <w:p>
+      <w:pPr>
+        <w:pStyle w:val="Listparagraf"/>
+        <w:numPr>
+          <w:ilvl w:val="0"/>
+          <w:numId w:val="3"/>
+        </w:numPr>
+        <w:rPr>
+          <w:rFonts w:ascii="Times New Roman" w:hAnsi="Times New Roman" w:cs="Times New Roman"/>
+          <w:sz w:val="28"/>
+          <w:szCs w:val="28"/>
+        </w:rPr>
+      </w:pPr>
+      <w:r>
+        <w:rPr>
+          <w:rFonts w:ascii="Times New Roman" w:hAnsi="Times New Roman" w:cs="Times New Roman"/>
+          <w:b/>
+          <w:bCs/>
+          <w:sz w:val="28"/>
+          <w:szCs w:val="28"/>
+        </w:rPr>
+        <w:t xml:space="preserve"> Car rating</w:t>
+      </w:r>
+    </w:p>
+    <w:p>
+      <w:pPr>
+        <w:pStyle w:val="Listparagraf"/>
+        <w:numPr>
+          <w:ilvl w:val="0"/>
+          <w:numId w:val="3"/>
+        </w:numPr>
+        <w:rPr>
+          <w:rFonts w:ascii="Times New Roman" w:hAnsi="Times New Roman" w:cs="Times New Roman"/>
+          <w:sz w:val="28"/>
+          <w:szCs w:val="28"/>
+        </w:rPr>
+      </w:pPr>
+      <w:r>
+        <w:rPr>
+          <w:rFonts w:ascii="Times New Roman" w:hAnsi="Times New Roman" w:cs="Times New Roman"/>
+          <w:b/>
+          <w:bCs/>
+          <w:sz w:val="28"/>
+          <w:szCs w:val="28"/>
+        </w:rPr>
+        <w:t>Vizualizarea masinilor disponibile dintr-o locatie din pagina Locations</w:t>
       </w:r>
       <w:r>
         <w:rPr>
@@ -916,16 +978,7 @@
           <w:sz w:val="28"/>
           <w:szCs w:val="28"/>
         </w:rPr>
-        <w:lastRenderedPageBreak/>
-        <w:t>Functionalitatea este disponibila fara a avea un cont personal.</w:t>
-      </w:r>
-      <w:r>
-        <w:rPr>
-          <w:rFonts w:ascii="Times New Roman" w:hAnsi="Times New Roman" w:cs="Times New Roman"/>
-          <w:sz w:val="28"/>
-          <w:szCs w:val="28"/>
-        </w:rPr>
-        <w:t xml:space="preserve"> Utilizatorul poate vedea masinile disponibile din fiecare locatie accesand locatia data din pagina Locations.</w:t>
+        <w:t>Functionalitatea este disponibila fara a avea un cont personal. Utilizatorul poate vedea masinile disponibile din fiecare locatie accesand locatia data din pagina Locations.</w:t>
       </w:r>
     </w:p>
     <w:sectPr>
@@ -2503,6 +2556,29 @@
       <w:outlineLvl w:val="9"/>
     </w:pPr>
   </w:style>
+  <w:style w:type="character" w:styleId="Hyperlink">
+    <w:name w:val="Hyperlink"/>
+    <w:basedOn w:val="Fontdeparagrafimplicit"/>
+    <w:uiPriority w:val="99"/>
+    <w:unhideWhenUsed/>
+    <w:rsid w:val="003D79BC"/>
+    <w:rPr>
+      <w:color w:val="0000FF" w:themeColor="hyperlink"/>
+      <w:u w:val="single"/>
+    </w:rPr>
+  </w:style>
+  <w:style w:type="character" w:styleId="MeniuneNerezolvat">
+    <w:name w:val="Unresolved Mention"/>
+    <w:basedOn w:val="Fontdeparagrafimplicit"/>
+    <w:uiPriority w:val="99"/>
+    <w:semiHidden/>
+    <w:unhideWhenUsed/>
+    <w:rsid w:val="003D79BC"/>
+    <w:rPr>
+      <w:color w:val="605E5C"/>
+      <w:shd w:val="clear" w:color="auto" w:fill="E1DFDD"/>
+    </w:rPr>
+  </w:style>
 </w:styles>
 </file>
 

</xml_diff>